<commit_message>
design flow diagram is added and SOP is added.
</commit_message>
<xml_diff>
--- a/designFiles/Specification.docx
+++ b/designFiles/Specification.docx
@@ -11,11 +11,13 @@
         </w:numPr>
         <w:rPr>
           <w:b/>
+          <w:u w:val="single"/>
         </w:rPr>
       </w:pPr>
       <w:r>
         <w:rPr>
           <w:b/>
+          <w:u w:val="single"/>
         </w:rPr>
         <w:t>Hardware specification</w:t>
       </w:r>
@@ -70,118 +72,742 @@
         </w:numPr>
         <w:rPr>
           <w:b/>
+          <w:u w:val="single"/>
         </w:rPr>
       </w:pPr>
       <w:r>
+        <w:rPr>
+          <w:b/>
+          <w:u w:val="single"/>
+        </w:rPr>
+        <w:t>Micro controller Peripherals:</w:t>
+      </w:r>
+    </w:p>
+    <w:p>
+      <w:pPr>
+        <w:ind w:left="720"/>
+      </w:pPr>
+      <w:proofErr w:type="gramStart"/>
+      <w:r>
+        <w:t>UART Port for Esp32 interfacing.</w:t>
+      </w:r>
+      <w:proofErr w:type="gramEnd"/>
+    </w:p>
+    <w:p>
+      <w:pPr>
+        <w:ind w:left="720"/>
+      </w:pPr>
+      <w:proofErr w:type="gramStart"/>
+      <w:r>
+        <w:t>UART for Modbus RTU communication.</w:t>
+      </w:r>
+      <w:proofErr w:type="gramEnd"/>
+    </w:p>
+    <w:p>
+      <w:pPr>
+        <w:ind w:left="720"/>
+      </w:pPr>
+      <w:r>
+        <w:t xml:space="preserve">4 optional Inputs </w:t>
+      </w:r>
+    </w:p>
+    <w:p>
+      <w:pPr>
+        <w:ind w:left="720"/>
+      </w:pPr>
+      <w:r>
+        <w:t>4 optional Outputs</w:t>
+      </w:r>
+    </w:p>
+    <w:p>
+      <w:pPr>
+        <w:ind w:left="720"/>
+      </w:pPr>
+      <w:r>
+        <w:t>ADC based light sensor</w:t>
+      </w:r>
+    </w:p>
+    <w:p>
+      <w:pPr>
+        <w:ind w:left="720"/>
+      </w:pPr>
+      <w:r>
+        <w:t>ADC based Humidity sensor</w:t>
+      </w:r>
+    </w:p>
+    <w:p>
+      <w:pPr>
+        <w:ind w:left="720"/>
+      </w:pPr>
+      <w:r>
+        <w:t xml:space="preserve">Digital </w:t>
+      </w:r>
+      <w:proofErr w:type="spellStart"/>
+      <w:r>
+        <w:t>Tempreture</w:t>
+      </w:r>
+      <w:proofErr w:type="spellEnd"/>
+      <w:r>
+        <w:t xml:space="preserve"> Sensor</w:t>
+      </w:r>
+    </w:p>
+    <w:p>
+      <w:pPr>
+        <w:ind w:left="720"/>
+      </w:pPr>
+      <w:proofErr w:type="gramStart"/>
+      <w:r>
+        <w:t>RTC and I2C EEEPROM</w:t>
+      </w:r>
+      <w:r>
+        <w:t>.</w:t>
+      </w:r>
+      <w:proofErr w:type="gramEnd"/>
+    </w:p>
+    <w:p>
+      <w:pPr>
+        <w:ind w:left="720"/>
+      </w:pPr>
+      <w:r>
+        <w:t xml:space="preserve">Push button for Power </w:t>
+      </w:r>
+      <w:proofErr w:type="spellStart"/>
+      <w:r>
+        <w:t>Init</w:t>
+      </w:r>
+      <w:proofErr w:type="spellEnd"/>
+    </w:p>
+    <w:p>
+      <w:pPr>
+        <w:ind w:left="720"/>
+      </w:pPr>
+      <w:proofErr w:type="gramStart"/>
+      <w:r>
+        <w:t>Push button for reset.</w:t>
+      </w:r>
+      <w:proofErr w:type="gramEnd"/>
+    </w:p>
+    <w:p>
+      <w:pPr>
+        <w:pStyle w:val="ListParagraph"/>
+        <w:numPr>
+          <w:ilvl w:val="0"/>
+          <w:numId w:val="1"/>
+        </w:numPr>
+        <w:rPr>
+          <w:b/>
+          <w:u w:val="single"/>
+        </w:rPr>
+      </w:pPr>
+      <w:r>
+        <w:rPr>
+          <w:b/>
+          <w:u w:val="single"/>
+        </w:rPr>
+        <w:t>Process:</w:t>
+      </w:r>
+    </w:p>
+    <w:p>
+      <w:pPr>
+        <w:pStyle w:val="ListParagraph"/>
+        <w:numPr>
+          <w:ilvl w:val="0"/>
+          <w:numId w:val="4"/>
+        </w:numPr>
         <w:rPr>
           <w:b/>
         </w:rPr>
-        <w:t>Micro controller Peripherals:</w:t>
-      </w:r>
-    </w:p>
-    <w:p>
-      <w:pPr>
-        <w:ind w:left="720"/>
-      </w:pPr>
+      </w:pPr>
+      <w:r>
+        <w:rPr>
+          <w:b/>
+        </w:rPr>
+        <w:t>For ADC Sensors :</w:t>
+      </w:r>
+    </w:p>
+    <w:p>
+      <w:pPr>
+        <w:ind w:left="1440"/>
+      </w:pPr>
+      <w:r>
+        <w:t xml:space="preserve">We can use timer schedule base of 10ms to count 500ms samples to filter analog </w:t>
+      </w:r>
+      <w:r>
+        <w:t>value.</w:t>
+      </w:r>
+      <w:r>
+        <w:t xml:space="preserve"> So</w:t>
+      </w:r>
+      <w:r>
+        <w:t xml:space="preserve"> In this case we can use </w:t>
+      </w:r>
       <w:proofErr w:type="gramStart"/>
       <w:r>
-        <w:t>UART Port for Esp32 interfacing.</w:t>
+        <w:t>10msCount  variable</w:t>
       </w:r>
       <w:proofErr w:type="gramEnd"/>
-    </w:p>
-    <w:p>
-      <w:pPr>
-        <w:ind w:left="720"/>
-      </w:pPr>
+      <w:r>
+        <w:t xml:space="preserve"> when it reached to the 50 count we can make </w:t>
+      </w:r>
+      <w:r>
+        <w:t>averaging</w:t>
+      </w:r>
+      <w:r>
+        <w:t xml:space="preserve"> of filter value which is actual value of the sensor.</w:t>
+      </w:r>
+    </w:p>
+    <w:p>
+      <w:pPr>
+        <w:pStyle w:val="ListParagraph"/>
+        <w:numPr>
+          <w:ilvl w:val="0"/>
+          <w:numId w:val="4"/>
+        </w:numPr>
+        <w:rPr>
+          <w:b/>
+        </w:rPr>
+      </w:pPr>
+      <w:r>
+        <w:rPr>
+          <w:b/>
+        </w:rPr>
+        <w:t>Runtime</w:t>
+      </w:r>
+      <w:r>
+        <w:rPr>
+          <w:b/>
+        </w:rPr>
+        <w:t xml:space="preserve"> instance:</w:t>
+      </w:r>
+    </w:p>
+    <w:p>
+      <w:pPr>
+        <w:ind w:left="1440"/>
+      </w:pPr>
+      <w:r>
+        <w:t xml:space="preserve">The run time </w:t>
+      </w:r>
+      <w:proofErr w:type="spellStart"/>
+      <w:r>
+        <w:t>instace</w:t>
+      </w:r>
+      <w:proofErr w:type="spellEnd"/>
+      <w:r>
+        <w:t xml:space="preserve"> is actual object in which there are all kind of </w:t>
+      </w:r>
       <w:proofErr w:type="gramStart"/>
       <w:r>
-        <w:t>UART for Modbus RTU communication.</w:t>
+        <w:t>attributes  which</w:t>
       </w:r>
       <w:proofErr w:type="gramEnd"/>
-    </w:p>
-    <w:p>
-      <w:pPr>
-        <w:ind w:left="720"/>
-      </w:pPr>
-      <w:r>
-        <w:t xml:space="preserve">4 optional Inputs </w:t>
-      </w:r>
-    </w:p>
-    <w:p>
-      <w:pPr>
-        <w:ind w:left="720"/>
-      </w:pPr>
-      <w:r>
-        <w:t>4 optional Outputs</w:t>
-      </w:r>
-    </w:p>
-    <w:p>
-      <w:pPr>
-        <w:ind w:left="720"/>
-      </w:pPr>
-      <w:r>
-        <w:t>ADC based light sensor</w:t>
-      </w:r>
-    </w:p>
-    <w:p>
-      <w:pPr>
-        <w:ind w:left="720"/>
-      </w:pPr>
-      <w:r>
-        <w:t>ADC based Humidity sensor</w:t>
-      </w:r>
-    </w:p>
-    <w:p>
-      <w:pPr>
-        <w:ind w:left="720"/>
-      </w:pPr>
-      <w:r>
-        <w:t xml:space="preserve">Digital </w:t>
-      </w:r>
-      <w:proofErr w:type="spellStart"/>
-      <w:r>
-        <w:t>Tempreture</w:t>
-      </w:r>
-      <w:proofErr w:type="spellEnd"/>
-      <w:r>
-        <w:t xml:space="preserve"> Sensor</w:t>
-      </w:r>
-    </w:p>
-    <w:p>
-      <w:pPr>
-        <w:ind w:left="720"/>
-      </w:pPr>
+      <w:r>
+        <w:t xml:space="preserve"> are update from sensors and </w:t>
+      </w:r>
+      <w:proofErr w:type="spellStart"/>
+      <w:r>
+        <w:t>excute</w:t>
+      </w:r>
+      <w:proofErr w:type="spellEnd"/>
+      <w:r>
+        <w:t xml:space="preserve"> the action and all measuring data which are in the end pass to the ESP32 </w:t>
+      </w:r>
+      <w:proofErr w:type="spellStart"/>
+      <w:r>
+        <w:t>wifi</w:t>
+      </w:r>
+      <w:proofErr w:type="spellEnd"/>
+      <w:r>
+        <w:t xml:space="preserve"> module.</w:t>
+      </w:r>
+    </w:p>
+    <w:p>
+      <w:pPr>
+        <w:pStyle w:val="ListParagraph"/>
+        <w:numPr>
+          <w:ilvl w:val="0"/>
+          <w:numId w:val="4"/>
+        </w:numPr>
+        <w:rPr>
+          <w:b/>
+        </w:rPr>
+      </w:pPr>
+      <w:proofErr w:type="spellStart"/>
+      <w:r>
+        <w:rPr>
+          <w:b/>
+        </w:rPr>
+        <w:t>PageBuffer</w:t>
+      </w:r>
+      <w:proofErr w:type="spellEnd"/>
+      <w:r>
+        <w:rPr>
+          <w:b/>
+        </w:rPr>
+        <w:t xml:space="preserve"> </w:t>
+      </w:r>
+      <w:r>
+        <w:rPr>
+          <w:b/>
+        </w:rPr>
+        <w:t>Mechanism</w:t>
+      </w:r>
+      <w:r>
+        <w:rPr>
+          <w:b/>
+        </w:rPr>
+        <w:t>:</w:t>
+      </w:r>
+    </w:p>
+    <w:p>
+      <w:pPr>
+        <w:ind w:left="1440"/>
+      </w:pPr>
+      <w:r>
+        <w:t xml:space="preserve">It the mechanism which is used to collect the slave device runtime structure and pass it the </w:t>
+      </w:r>
+      <w:r>
+        <w:t>Wi-Fi</w:t>
+      </w:r>
+      <w:r>
+        <w:t xml:space="preserve"> module as zone – N.</w:t>
+      </w:r>
+    </w:p>
+    <w:p>
+      <w:pPr>
+        <w:pStyle w:val="ListParagraph"/>
+        <w:numPr>
+          <w:ilvl w:val="0"/>
+          <w:numId w:val="4"/>
+        </w:numPr>
+        <w:rPr>
+          <w:b/>
+        </w:rPr>
+      </w:pPr>
+      <w:r>
+        <w:rPr>
+          <w:b/>
+        </w:rPr>
+        <w:lastRenderedPageBreak/>
+        <w:t>Semi auto FOTA:</w:t>
+      </w:r>
+    </w:p>
+    <w:p>
+      <w:pPr>
+        <w:ind w:left="1440"/>
+      </w:pPr>
+      <w:r>
+        <w:t xml:space="preserve">It can detect the </w:t>
+      </w:r>
+      <w:r>
+        <w:t>firmware</w:t>
+      </w:r>
+      <w:r>
+        <w:t xml:space="preserve"> file over the esp32 when selected boot push button is pressed and </w:t>
+      </w:r>
       <w:proofErr w:type="gramStart"/>
       <w:r>
-        <w:t>RTC and I2C EEEPROM</w:t>
-      </w:r>
+        <w:t>firmware get</w:t>
+      </w:r>
+      <w:proofErr w:type="gramEnd"/>
+      <w:r>
+        <w:t xml:space="preserve"> updated. So user need to </w:t>
+      </w:r>
+      <w:proofErr w:type="gramStart"/>
+      <w:r>
+        <w:t>acknowledged</w:t>
+      </w:r>
+      <w:proofErr w:type="gramEnd"/>
+      <w:r>
+        <w:t xml:space="preserve"> the firmware update.</w:t>
+      </w:r>
+    </w:p>
+    <w:p>
+      <w:pPr>
+        <w:pStyle w:val="ListParagraph"/>
+        <w:numPr>
+          <w:ilvl w:val="0"/>
+          <w:numId w:val="1"/>
+        </w:numPr>
+        <w:jc w:val="both"/>
+        <w:rPr>
+          <w:b/>
+        </w:rPr>
+      </w:pPr>
+      <w:r>
+        <w:rPr>
+          <w:b/>
+        </w:rPr>
+        <w:t>SOP:</w:t>
+      </w:r>
+    </w:p>
+    <w:p>
+      <w:pPr>
+        <w:ind w:left="1080"/>
+        <w:jc w:val="both"/>
+      </w:pPr>
+      <w:r>
+        <w:t>System is working as state machine which has INIT</w:t>
+      </w:r>
+      <w:proofErr w:type="gramStart"/>
+      <w:r>
+        <w:t>,RUN,STOP</w:t>
+      </w:r>
+      <w:proofErr w:type="gramEnd"/>
       <w:r>
         <w:t>.</w:t>
       </w:r>
+    </w:p>
+    <w:p>
+      <w:pPr>
+        <w:ind w:left="1080"/>
+        <w:jc w:val="both"/>
+      </w:pPr>
+      <w:r>
+        <w:t>INIT STATE:</w:t>
+      </w:r>
+    </w:p>
+    <w:p>
+      <w:pPr>
+        <w:ind w:left="1080"/>
+        <w:jc w:val="both"/>
+      </w:pPr>
+      <w:r>
+        <w:tab/>
+        <w:t xml:space="preserve">System is in ideal mode nothing happen it wait for either boot mode switch or push to start switch action. </w:t>
+      </w:r>
+      <w:proofErr w:type="gramStart"/>
+      <w:r>
+        <w:t>When user press to start switch system goes in to RUN State.</w:t>
+      </w:r>
       <w:proofErr w:type="gramEnd"/>
-    </w:p>
-    <w:p>
-      <w:pPr>
-        <w:ind w:left="720"/>
-      </w:pPr>
-      <w:r>
-        <w:t xml:space="preserve">Push button for Power </w:t>
-      </w:r>
-      <w:proofErr w:type="spellStart"/>
-      <w:r>
-        <w:t>Init</w:t>
-      </w:r>
-      <w:proofErr w:type="spellEnd"/>
-    </w:p>
-    <w:p>
-      <w:pPr>
-        <w:ind w:left="720"/>
-      </w:pPr>
-      <w:r>
-        <w:t>Push button for reset.</w:t>
+      <w:r>
+        <w:t xml:space="preserve"> If user press Boot switch system check weather firmware update signal is available from ESP side if it is then firmware update process start otherwise nothing happen.</w:t>
+      </w:r>
+    </w:p>
+    <w:p>
+      <w:pPr>
+        <w:ind w:left="1080"/>
+        <w:jc w:val="both"/>
+      </w:pPr>
+      <w:r>
+        <w:t>RUN STATE:</w:t>
+      </w:r>
+    </w:p>
+    <w:p>
+      <w:pPr>
+        <w:ind w:left="1080"/>
+        <w:jc w:val="both"/>
+      </w:pPr>
+      <w:r>
+        <w:tab/>
+        <w:t xml:space="preserve">System </w:t>
+      </w:r>
+      <w:proofErr w:type="gramStart"/>
+      <w:r>
+        <w:t>start Output devices and sense from the input sensor and pass</w:t>
+      </w:r>
+      <w:proofErr w:type="gramEnd"/>
+      <w:r>
+        <w:t xml:space="preserve"> all input and output data to Wi Fi module. This state has frequency of every 10ms.It has below operations are performed in each interval.</w:t>
+      </w:r>
+    </w:p>
+    <w:p>
+      <w:pPr>
+        <w:ind w:left="1080"/>
+        <w:jc w:val="both"/>
+      </w:pPr>
+      <w:r>
+        <w:tab/>
+      </w:r>
+      <w:proofErr w:type="spellStart"/>
+      <w:r>
+        <w:t>Input_Filtering_Fun</w:t>
+      </w:r>
+      <w:proofErr w:type="spellEnd"/>
+    </w:p>
+    <w:p>
+      <w:pPr>
+        <w:ind w:left="1080"/>
+        <w:jc w:val="both"/>
+      </w:pPr>
+      <w:r>
+        <w:tab/>
+      </w:r>
+      <w:proofErr w:type="spellStart"/>
+      <w:r>
+        <w:t>Pid_Output_Control_Fun</w:t>
+      </w:r>
+      <w:proofErr w:type="spellEnd"/>
+      <w:r>
+        <w:t>/</w:t>
+      </w:r>
+      <w:proofErr w:type="spellStart"/>
+      <w:r>
+        <w:t>Output_Control_Fun</w:t>
+      </w:r>
+      <w:proofErr w:type="spellEnd"/>
+    </w:p>
+    <w:p>
+      <w:pPr>
+        <w:ind w:left="1080"/>
+        <w:jc w:val="both"/>
+      </w:pPr>
+      <w:r>
+        <w:tab/>
+      </w:r>
+      <w:proofErr w:type="spellStart"/>
+      <w:proofErr w:type="gramStart"/>
+      <w:r>
+        <w:t>Send_Data_To_WiFi</w:t>
+      </w:r>
+      <w:proofErr w:type="spellEnd"/>
+      <w:r>
+        <w:t xml:space="preserve"> + </w:t>
+      </w:r>
+      <w:proofErr w:type="spellStart"/>
+      <w:r>
+        <w:t>Page_Buffer</w:t>
+      </w:r>
+      <w:proofErr w:type="spellEnd"/>
+      <w:r>
+        <w:t xml:space="preserve"> Mechanism.</w:t>
+      </w:r>
+      <w:proofErr w:type="gramEnd"/>
+    </w:p>
+    <w:p>
+      <w:pPr>
+        <w:ind w:left="1080"/>
+        <w:jc w:val="both"/>
+      </w:pPr>
+      <w:r>
+        <w:t xml:space="preserve">Note: All above function can be </w:t>
+      </w:r>
+      <w:proofErr w:type="gramStart"/>
+      <w:r>
+        <w:t>call</w:t>
+      </w:r>
+      <w:proofErr w:type="gramEnd"/>
+      <w:r>
+        <w:t xml:space="preserve"> by </w:t>
+      </w:r>
+      <w:proofErr w:type="spellStart"/>
+      <w:r>
+        <w:t>funPtr</w:t>
+      </w:r>
+      <w:proofErr w:type="spellEnd"/>
+      <w:r>
+        <w:t xml:space="preserve"> method so we can pass function reference in each interval.</w:t>
+      </w:r>
+    </w:p>
+    <w:p>
+      <w:pPr>
+        <w:ind w:left="1080"/>
+        <w:jc w:val="both"/>
+      </w:pPr>
+      <w:proofErr w:type="spellStart"/>
+      <w:r>
+        <w:t>Input_Filtering_Fun</w:t>
+      </w:r>
+      <w:proofErr w:type="spellEnd"/>
+      <w:r>
+        <w:t>:</w:t>
+      </w:r>
+    </w:p>
+    <w:p>
+      <w:pPr>
+        <w:ind w:left="1080"/>
+        <w:jc w:val="both"/>
+      </w:pPr>
+      <w:r>
+        <w:tab/>
+        <w:t xml:space="preserve">In this </w:t>
+      </w:r>
+      <w:proofErr w:type="spellStart"/>
+      <w:r>
+        <w:t>sensoors</w:t>
+      </w:r>
+      <w:proofErr w:type="spellEnd"/>
+      <w:r>
+        <w:t xml:space="preserve"> reading is averaged every 50 counts and final value is taken.</w:t>
+      </w:r>
+    </w:p>
+    <w:p>
+      <w:pPr>
+        <w:ind w:left="1080"/>
+        <w:jc w:val="both"/>
+      </w:pPr>
+      <w:proofErr w:type="spellStart"/>
+      <w:r>
+        <w:t>Pid_Output_Control_Fun</w:t>
+      </w:r>
+      <w:proofErr w:type="spellEnd"/>
+      <w:r>
+        <w:t>:</w:t>
+      </w:r>
+    </w:p>
+    <w:p>
+      <w:pPr>
+        <w:ind w:left="1080"/>
+        <w:jc w:val="both"/>
+      </w:pPr>
+      <w:r>
+        <w:tab/>
+        <w:t>In this Output is control by input sensors reading value of temperature .and outputs are control ON /OFF as per requirements and set point condition.</w:t>
+      </w:r>
+    </w:p>
+    <w:p>
+      <w:pPr>
+        <w:ind w:left="1080"/>
+        <w:jc w:val="both"/>
+      </w:pPr>
+      <w:proofErr w:type="spellStart"/>
+      <w:r>
+        <w:t>Send_Data_To_</w:t>
+      </w:r>
+      <w:proofErr w:type="gramStart"/>
+      <w:r>
+        <w:t>WiF</w:t>
+      </w:r>
+      <w:proofErr w:type="spellEnd"/>
+      <w:r>
+        <w:t xml:space="preserve"> ,</w:t>
+      </w:r>
+      <w:proofErr w:type="gramEnd"/>
+      <w:r>
+        <w:t xml:space="preserve"> </w:t>
+      </w:r>
+      <w:proofErr w:type="spellStart"/>
+      <w:r>
+        <w:t>Page_Buffer</w:t>
+      </w:r>
+      <w:proofErr w:type="spellEnd"/>
+      <w:r>
+        <w:t xml:space="preserve"> </w:t>
+      </w:r>
+      <w:proofErr w:type="spellStart"/>
+      <w:r>
+        <w:t>Mechanism</w:t>
+      </w:r>
+      <w:r>
+        <w:t>,Modbus</w:t>
+      </w:r>
+      <w:proofErr w:type="spellEnd"/>
+      <w:r>
+        <w:t xml:space="preserve"> </w:t>
+      </w:r>
+      <w:proofErr w:type="spellStart"/>
+      <w:r>
+        <w:t>Req</w:t>
+      </w:r>
+      <w:proofErr w:type="spellEnd"/>
+      <w:r>
+        <w:t xml:space="preserve"> &amp; Response</w:t>
+      </w:r>
+      <w:r>
+        <w:t>:</w:t>
+      </w:r>
+    </w:p>
+    <w:p>
+      <w:pPr>
+        <w:ind w:left="1080"/>
+        <w:jc w:val="both"/>
+      </w:pPr>
+      <w:r>
+        <w:tab/>
+        <w:t xml:space="preserve">This function send runtime instance complete data over the </w:t>
+      </w:r>
+      <w:proofErr w:type="spellStart"/>
+      <w:r>
+        <w:t>Wifi</w:t>
+      </w:r>
+      <w:proofErr w:type="spellEnd"/>
+      <w:r>
+        <w:t xml:space="preserve"> module. </w:t>
+      </w:r>
+      <w:r>
+        <w:t xml:space="preserve">There is another </w:t>
+      </w:r>
+      <w:proofErr w:type="gramStart"/>
+      <w:r>
+        <w:t>function  also</w:t>
+      </w:r>
+      <w:proofErr w:type="gramEnd"/>
+      <w:r>
+        <w:t xml:space="preserve"> which </w:t>
+      </w:r>
+      <w:proofErr w:type="spellStart"/>
+      <w:r>
+        <w:t>req</w:t>
+      </w:r>
+      <w:proofErr w:type="spellEnd"/>
+      <w:r>
+        <w:t xml:space="preserve"> runtime instance from slave device as zone – N over the UART(Protocol Modbus RTU). And received instance also send over the </w:t>
+      </w:r>
+      <w:proofErr w:type="spellStart"/>
+      <w:proofErr w:type="gramStart"/>
+      <w:r>
+        <w:t>wi</w:t>
+      </w:r>
+      <w:proofErr w:type="spellEnd"/>
+      <w:proofErr w:type="gramEnd"/>
+      <w:r>
+        <w:t xml:space="preserve"> fi network.</w:t>
+      </w:r>
+    </w:p>
+    <w:p>
+      <w:pPr>
+        <w:ind w:left="1080"/>
+        <w:jc w:val="both"/>
+      </w:pPr>
+    </w:p>
+    <w:p>
+      <w:pPr>
+        <w:ind w:left="1080"/>
+        <w:jc w:val="both"/>
+      </w:pPr>
+      <w:r>
+        <w:lastRenderedPageBreak/>
+        <w:t>STOP STATE:</w:t>
+      </w:r>
+    </w:p>
+    <w:p>
+      <w:pPr>
+        <w:ind w:left="1080"/>
+        <w:jc w:val="both"/>
+      </w:pPr>
+      <w:r>
+        <w:tab/>
+        <w:t>System get stop all outputs and all conditions are in reset status.</w:t>
+      </w:r>
+    </w:p>
+    <w:p>
+      <w:pPr>
+        <w:ind w:left="1080"/>
+        <w:jc w:val="both"/>
+      </w:pPr>
+    </w:p>
+    <w:p>
+      <w:pPr>
+        <w:ind w:left="1080"/>
+        <w:jc w:val="both"/>
+      </w:pPr>
+      <w:r>
+        <w:t>NOTE: in backend watch dog timer also run which is acknowledge</w:t>
       </w:r>
       <w:bookmarkStart w:id="0" w:name="_GoBack"/>
       <w:bookmarkEnd w:id="0"/>
+      <w:r>
+        <w:t xml:space="preserve"> by application loop at the end which reset the watch dog if ECU stack then watch dog timer reached to the threshold value and reset the system.</w:t>
+      </w:r>
+    </w:p>
+    <w:p>
+      <w:pPr>
+        <w:ind w:left="1080"/>
+        <w:jc w:val="both"/>
+      </w:pPr>
+      <w:r>
+        <w:tab/>
+      </w:r>
     </w:p>
     <w:sectPr>
       <w:pgSz w:w="12240" w:h="15840"/>
@@ -198,7 +824,7 @@
   <w:abstractNum w:abstractNumId="0">
     <w:nsid w:val="0FB1333C"/>
     <w:multiLevelType w:val="hybridMultilevel"/>
-    <w:tmpl w:val="650ABBCE"/>
+    <w:tmpl w:val="28FE148A"/>
     <w:lvl w:ilvl="0" w:tplc="04090001">
       <w:start w:val="1"/>
       <w:numFmt w:val="bullet"/>
@@ -211,7 +837,7 @@
         <w:rFonts w:ascii="Symbol" w:hAnsi="Symbol" w:hint="default"/>
       </w:rPr>
     </w:lvl>
-    <w:lvl w:ilvl="1" w:tplc="04090003" w:tentative="1">
+    <w:lvl w:ilvl="1" w:tplc="04090003">
       <w:start w:val="1"/>
       <w:numFmt w:val="bullet"/>
       <w:lvlText w:val="o"/>
@@ -308,8 +934,302 @@
       </w:rPr>
     </w:lvl>
   </w:abstractNum>
+  <w:abstractNum w:abstractNumId="1">
+    <w:nsid w:val="4FA827A3"/>
+    <w:multiLevelType w:val="hybridMultilevel"/>
+    <w:tmpl w:val="B58C6F36"/>
+    <w:lvl w:ilvl="0" w:tplc="0409000F">
+      <w:start w:val="1"/>
+      <w:numFmt w:val="decimal"/>
+      <w:lvlText w:val="%1."/>
+      <w:lvlJc w:val="left"/>
+      <w:pPr>
+        <w:ind w:left="2880" w:hanging="360"/>
+      </w:pPr>
+    </w:lvl>
+    <w:lvl w:ilvl="1" w:tplc="04090019" w:tentative="1">
+      <w:start w:val="1"/>
+      <w:numFmt w:val="lowerLetter"/>
+      <w:lvlText w:val="%2."/>
+      <w:lvlJc w:val="left"/>
+      <w:pPr>
+        <w:ind w:left="3600" w:hanging="360"/>
+      </w:pPr>
+    </w:lvl>
+    <w:lvl w:ilvl="2" w:tplc="0409001B" w:tentative="1">
+      <w:start w:val="1"/>
+      <w:numFmt w:val="lowerRoman"/>
+      <w:lvlText w:val="%3."/>
+      <w:lvlJc w:val="right"/>
+      <w:pPr>
+        <w:ind w:left="4320" w:hanging="180"/>
+      </w:pPr>
+    </w:lvl>
+    <w:lvl w:ilvl="3" w:tplc="0409000F" w:tentative="1">
+      <w:start w:val="1"/>
+      <w:numFmt w:val="decimal"/>
+      <w:lvlText w:val="%4."/>
+      <w:lvlJc w:val="left"/>
+      <w:pPr>
+        <w:ind w:left="5040" w:hanging="360"/>
+      </w:pPr>
+    </w:lvl>
+    <w:lvl w:ilvl="4" w:tplc="04090019" w:tentative="1">
+      <w:start w:val="1"/>
+      <w:numFmt w:val="lowerLetter"/>
+      <w:lvlText w:val="%5."/>
+      <w:lvlJc w:val="left"/>
+      <w:pPr>
+        <w:ind w:left="5760" w:hanging="360"/>
+      </w:pPr>
+    </w:lvl>
+    <w:lvl w:ilvl="5" w:tplc="0409001B" w:tentative="1">
+      <w:start w:val="1"/>
+      <w:numFmt w:val="lowerRoman"/>
+      <w:lvlText w:val="%6."/>
+      <w:lvlJc w:val="right"/>
+      <w:pPr>
+        <w:ind w:left="6480" w:hanging="180"/>
+      </w:pPr>
+    </w:lvl>
+    <w:lvl w:ilvl="6" w:tplc="0409000F" w:tentative="1">
+      <w:start w:val="1"/>
+      <w:numFmt w:val="decimal"/>
+      <w:lvlText w:val="%7."/>
+      <w:lvlJc w:val="left"/>
+      <w:pPr>
+        <w:ind w:left="7200" w:hanging="360"/>
+      </w:pPr>
+    </w:lvl>
+    <w:lvl w:ilvl="7" w:tplc="04090019" w:tentative="1">
+      <w:start w:val="1"/>
+      <w:numFmt w:val="lowerLetter"/>
+      <w:lvlText w:val="%8."/>
+      <w:lvlJc w:val="left"/>
+      <w:pPr>
+        <w:ind w:left="7920" w:hanging="360"/>
+      </w:pPr>
+    </w:lvl>
+    <w:lvl w:ilvl="8" w:tplc="0409001B" w:tentative="1">
+      <w:start w:val="1"/>
+      <w:numFmt w:val="lowerRoman"/>
+      <w:lvlText w:val="%9."/>
+      <w:lvlJc w:val="right"/>
+      <w:pPr>
+        <w:ind w:left="8640" w:hanging="180"/>
+      </w:pPr>
+    </w:lvl>
+  </w:abstractNum>
+  <w:abstractNum w:abstractNumId="2">
+    <w:nsid w:val="5BC71D74"/>
+    <w:multiLevelType w:val="hybridMultilevel"/>
+    <w:tmpl w:val="2CA65D40"/>
+    <w:lvl w:ilvl="0" w:tplc="04090001">
+      <w:start w:val="1"/>
+      <w:numFmt w:val="bullet"/>
+      <w:lvlText w:val=""/>
+      <w:lvlJc w:val="left"/>
+      <w:pPr>
+        <w:ind w:left="720" w:hanging="360"/>
+      </w:pPr>
+      <w:rPr>
+        <w:rFonts w:ascii="Symbol" w:hAnsi="Symbol" w:hint="default"/>
+      </w:rPr>
+    </w:lvl>
+    <w:lvl w:ilvl="1" w:tplc="04090003" w:tentative="1">
+      <w:start w:val="1"/>
+      <w:numFmt w:val="bullet"/>
+      <w:lvlText w:val="o"/>
+      <w:lvlJc w:val="left"/>
+      <w:pPr>
+        <w:ind w:left="1440" w:hanging="360"/>
+      </w:pPr>
+      <w:rPr>
+        <w:rFonts w:ascii="Courier New" w:hAnsi="Courier New" w:cs="Courier New" w:hint="default"/>
+      </w:rPr>
+    </w:lvl>
+    <w:lvl w:ilvl="2" w:tplc="04090005" w:tentative="1">
+      <w:start w:val="1"/>
+      <w:numFmt w:val="bullet"/>
+      <w:lvlText w:val=""/>
+      <w:lvlJc w:val="left"/>
+      <w:pPr>
+        <w:ind w:left="2160" w:hanging="360"/>
+      </w:pPr>
+      <w:rPr>
+        <w:rFonts w:ascii="Wingdings" w:hAnsi="Wingdings" w:hint="default"/>
+      </w:rPr>
+    </w:lvl>
+    <w:lvl w:ilvl="3" w:tplc="04090001" w:tentative="1">
+      <w:start w:val="1"/>
+      <w:numFmt w:val="bullet"/>
+      <w:lvlText w:val=""/>
+      <w:lvlJc w:val="left"/>
+      <w:pPr>
+        <w:ind w:left="2880" w:hanging="360"/>
+      </w:pPr>
+      <w:rPr>
+        <w:rFonts w:ascii="Symbol" w:hAnsi="Symbol" w:hint="default"/>
+      </w:rPr>
+    </w:lvl>
+    <w:lvl w:ilvl="4" w:tplc="04090003" w:tentative="1">
+      <w:start w:val="1"/>
+      <w:numFmt w:val="bullet"/>
+      <w:lvlText w:val="o"/>
+      <w:lvlJc w:val="left"/>
+      <w:pPr>
+        <w:ind w:left="3600" w:hanging="360"/>
+      </w:pPr>
+      <w:rPr>
+        <w:rFonts w:ascii="Courier New" w:hAnsi="Courier New" w:cs="Courier New" w:hint="default"/>
+      </w:rPr>
+    </w:lvl>
+    <w:lvl w:ilvl="5" w:tplc="04090005" w:tentative="1">
+      <w:start w:val="1"/>
+      <w:numFmt w:val="bullet"/>
+      <w:lvlText w:val=""/>
+      <w:lvlJc w:val="left"/>
+      <w:pPr>
+        <w:ind w:left="4320" w:hanging="360"/>
+      </w:pPr>
+      <w:rPr>
+        <w:rFonts w:ascii="Wingdings" w:hAnsi="Wingdings" w:hint="default"/>
+      </w:rPr>
+    </w:lvl>
+    <w:lvl w:ilvl="6" w:tplc="04090001" w:tentative="1">
+      <w:start w:val="1"/>
+      <w:numFmt w:val="bullet"/>
+      <w:lvlText w:val=""/>
+      <w:lvlJc w:val="left"/>
+      <w:pPr>
+        <w:ind w:left="5040" w:hanging="360"/>
+      </w:pPr>
+      <w:rPr>
+        <w:rFonts w:ascii="Symbol" w:hAnsi="Symbol" w:hint="default"/>
+      </w:rPr>
+    </w:lvl>
+    <w:lvl w:ilvl="7" w:tplc="04090003" w:tentative="1">
+      <w:start w:val="1"/>
+      <w:numFmt w:val="bullet"/>
+      <w:lvlText w:val="o"/>
+      <w:lvlJc w:val="left"/>
+      <w:pPr>
+        <w:ind w:left="5760" w:hanging="360"/>
+      </w:pPr>
+      <w:rPr>
+        <w:rFonts w:ascii="Courier New" w:hAnsi="Courier New" w:cs="Courier New" w:hint="default"/>
+      </w:rPr>
+    </w:lvl>
+    <w:lvl w:ilvl="8" w:tplc="04090005" w:tentative="1">
+      <w:start w:val="1"/>
+      <w:numFmt w:val="bullet"/>
+      <w:lvlText w:val=""/>
+      <w:lvlJc w:val="left"/>
+      <w:pPr>
+        <w:ind w:left="6480" w:hanging="360"/>
+      </w:pPr>
+      <w:rPr>
+        <w:rFonts w:ascii="Wingdings" w:hAnsi="Wingdings" w:hint="default"/>
+      </w:rPr>
+    </w:lvl>
+  </w:abstractNum>
+  <w:abstractNum w:abstractNumId="3">
+    <w:nsid w:val="63C71D38"/>
+    <w:multiLevelType w:val="hybridMultilevel"/>
+    <w:tmpl w:val="B0C85FB2"/>
+    <w:lvl w:ilvl="0" w:tplc="0409000F">
+      <w:start w:val="1"/>
+      <w:numFmt w:val="decimal"/>
+      <w:lvlText w:val="%1."/>
+      <w:lvlJc w:val="left"/>
+      <w:pPr>
+        <w:ind w:left="720" w:hanging="360"/>
+      </w:pPr>
+    </w:lvl>
+    <w:lvl w:ilvl="1" w:tplc="04090019" w:tentative="1">
+      <w:start w:val="1"/>
+      <w:numFmt w:val="lowerLetter"/>
+      <w:lvlText w:val="%2."/>
+      <w:lvlJc w:val="left"/>
+      <w:pPr>
+        <w:ind w:left="1440" w:hanging="360"/>
+      </w:pPr>
+    </w:lvl>
+    <w:lvl w:ilvl="2" w:tplc="0409001B" w:tentative="1">
+      <w:start w:val="1"/>
+      <w:numFmt w:val="lowerRoman"/>
+      <w:lvlText w:val="%3."/>
+      <w:lvlJc w:val="right"/>
+      <w:pPr>
+        <w:ind w:left="2160" w:hanging="180"/>
+      </w:pPr>
+    </w:lvl>
+    <w:lvl w:ilvl="3" w:tplc="0409000F" w:tentative="1">
+      <w:start w:val="1"/>
+      <w:numFmt w:val="decimal"/>
+      <w:lvlText w:val="%4."/>
+      <w:lvlJc w:val="left"/>
+      <w:pPr>
+        <w:ind w:left="2880" w:hanging="360"/>
+      </w:pPr>
+    </w:lvl>
+    <w:lvl w:ilvl="4" w:tplc="04090019" w:tentative="1">
+      <w:start w:val="1"/>
+      <w:numFmt w:val="lowerLetter"/>
+      <w:lvlText w:val="%5."/>
+      <w:lvlJc w:val="left"/>
+      <w:pPr>
+        <w:ind w:left="3600" w:hanging="360"/>
+      </w:pPr>
+    </w:lvl>
+    <w:lvl w:ilvl="5" w:tplc="0409001B" w:tentative="1">
+      <w:start w:val="1"/>
+      <w:numFmt w:val="lowerRoman"/>
+      <w:lvlText w:val="%6."/>
+      <w:lvlJc w:val="right"/>
+      <w:pPr>
+        <w:ind w:left="4320" w:hanging="180"/>
+      </w:pPr>
+    </w:lvl>
+    <w:lvl w:ilvl="6" w:tplc="0409000F" w:tentative="1">
+      <w:start w:val="1"/>
+      <w:numFmt w:val="decimal"/>
+      <w:lvlText w:val="%7."/>
+      <w:lvlJc w:val="left"/>
+      <w:pPr>
+        <w:ind w:left="5040" w:hanging="360"/>
+      </w:pPr>
+    </w:lvl>
+    <w:lvl w:ilvl="7" w:tplc="04090019" w:tentative="1">
+      <w:start w:val="1"/>
+      <w:numFmt w:val="lowerLetter"/>
+      <w:lvlText w:val="%8."/>
+      <w:lvlJc w:val="left"/>
+      <w:pPr>
+        <w:ind w:left="5760" w:hanging="360"/>
+      </w:pPr>
+    </w:lvl>
+    <w:lvl w:ilvl="8" w:tplc="0409001B" w:tentative="1">
+      <w:start w:val="1"/>
+      <w:numFmt w:val="lowerRoman"/>
+      <w:lvlText w:val="%9."/>
+      <w:lvlJc w:val="right"/>
+      <w:pPr>
+        <w:ind w:left="6480" w:hanging="180"/>
+      </w:pPr>
+    </w:lvl>
+  </w:abstractNum>
   <w:num w:numId="1">
     <w:abstractNumId w:val="0"/>
+  </w:num>
+  <w:num w:numId="2">
+    <w:abstractNumId w:val="1"/>
+  </w:num>
+  <w:num w:numId="3">
+    <w:abstractNumId w:val="2"/>
+  </w:num>
+  <w:num w:numId="4">
+    <w:abstractNumId w:val="3"/>
   </w:num>
 </w:numbering>
 </file>

</xml_diff>